<commit_message>
edit feature and steps defined for each scenario to a feature, design explorer method created. wait reduce to 2sec
</commit_message>
<xml_diff>
--- a/Documents/StrategySAMPROJECT.docx
+++ b/Documents/StrategySAMPROJECT.docx
@@ -432,6 +432,9 @@
         <w:p>
           <w:pPr>
             <w:pStyle w:val="TOCHeading"/>
+            <w:tabs>
+              <w:tab w:val="right" w:pos="9026"/>
+            </w:tabs>
             <w:rPr>
               <w:rFonts w:ascii="Arial" w:hAnsi="Arial" w:cs="Arial"/>
               <w:b/>
@@ -447,6 +450,14 @@
               <w:szCs w:val="20"/>
             </w:rPr>
             <w:t>Contents</w:t>
+          </w:r>
+          <w:r>
+            <w:rPr>
+              <w:rFonts w:ascii="Arial" w:hAnsi="Arial" w:cs="Arial"/>
+              <w:sz w:val="20"/>
+              <w:szCs w:val="20"/>
+            </w:rPr>
+            <w:tab/>
           </w:r>
         </w:p>
         <w:p>
@@ -485,7 +496,7 @@
             </w:rPr>
             <w:fldChar w:fldCharType="separate"/>
           </w:r>
-          <w:hyperlink w:anchor="_Toc10995070" w:history="1">
+          <w:hyperlink w:anchor="_Toc10999276" w:history="1">
             <w:r>
               <w:rPr>
                 <w:rStyle w:val="Hyperlink"/>
@@ -528,7 +539,7 @@
                 <w:noProof/>
                 <w:webHidden/>
               </w:rPr>
-              <w:instrText xml:space="preserve"> PAGEREF _Toc10995070 \h </w:instrText>
+              <w:instrText xml:space="preserve"> PAGEREF _Toc10999276 \h </w:instrText>
             </w:r>
             <w:r>
               <w:rPr>
@@ -571,7 +582,7 @@
               <w:lang w:eastAsia="en-GB"/>
             </w:rPr>
           </w:pPr>
-          <w:hyperlink w:anchor="_Toc10995071" w:history="1">
+          <w:hyperlink w:anchor="_Toc10999277" w:history="1">
             <w:r>
               <w:rPr>
                 <w:rStyle w:val="Hyperlink"/>
@@ -614,7 +625,7 @@
                 <w:noProof/>
                 <w:webHidden/>
               </w:rPr>
-              <w:instrText xml:space="preserve"> PAGEREF _Toc10995071 \h </w:instrText>
+              <w:instrText xml:space="preserve"> PAGEREF _Toc10999277 \h </w:instrText>
             </w:r>
             <w:r>
               <w:rPr>
@@ -657,7 +668,7 @@
               <w:lang w:eastAsia="en-GB"/>
             </w:rPr>
           </w:pPr>
-          <w:hyperlink w:anchor="_Toc10995072" w:history="1">
+          <w:hyperlink w:anchor="_Toc10999278" w:history="1">
             <w:r>
               <w:rPr>
                 <w:rStyle w:val="Hyperlink"/>
@@ -700,7 +711,7 @@
                 <w:noProof/>
                 <w:webHidden/>
               </w:rPr>
-              <w:instrText xml:space="preserve"> PAGEREF _Toc10995072 \h </w:instrText>
+              <w:instrText xml:space="preserve"> PAGEREF _Toc10999278 \h </w:instrText>
             </w:r>
             <w:r>
               <w:rPr>
@@ -742,7 +753,7 @@
               <w:lang w:eastAsia="en-GB"/>
             </w:rPr>
           </w:pPr>
-          <w:hyperlink w:anchor="_Toc10995073" w:history="1">
+          <w:hyperlink w:anchor="_Toc10999279" w:history="1">
             <w:r>
               <w:rPr>
                 <w:rStyle w:val="Hyperlink"/>
@@ -770,7 +781,7 @@
                 <w:noProof/>
                 <w:webHidden/>
               </w:rPr>
-              <w:instrText xml:space="preserve"> PAGEREF _Toc10995073 \h </w:instrText>
+              <w:instrText xml:space="preserve"> PAGEREF _Toc10999279 \h </w:instrText>
             </w:r>
             <w:r>
               <w:rPr>
@@ -813,7 +824,7 @@
               <w:lang w:eastAsia="en-GB"/>
             </w:rPr>
           </w:pPr>
-          <w:hyperlink w:anchor="_Toc10995074" w:history="1">
+          <w:hyperlink w:anchor="_Toc10999280" w:history="1">
             <w:r>
               <w:rPr>
                 <w:rStyle w:val="Hyperlink"/>
@@ -856,7 +867,7 @@
                 <w:noProof/>
                 <w:webHidden/>
               </w:rPr>
-              <w:instrText xml:space="preserve"> PAGEREF _Toc10995074 \h </w:instrText>
+              <w:instrText xml:space="preserve"> PAGEREF _Toc10999280 \h </w:instrText>
             </w:r>
             <w:r>
               <w:rPr>
@@ -899,7 +910,7 @@
               <w:lang w:eastAsia="en-GB"/>
             </w:rPr>
           </w:pPr>
-          <w:hyperlink w:anchor="_Toc10995075" w:history="1">
+          <w:hyperlink w:anchor="_Toc10999281" w:history="1">
             <w:r>
               <w:rPr>
                 <w:rStyle w:val="Hyperlink"/>
@@ -942,7 +953,7 @@
                 <w:noProof/>
                 <w:webHidden/>
               </w:rPr>
-              <w:instrText xml:space="preserve"> PAGEREF _Toc10995075 \h </w:instrText>
+              <w:instrText xml:space="preserve"> PAGEREF _Toc10999281 \h </w:instrText>
             </w:r>
             <w:r>
               <w:rPr>
@@ -985,7 +996,7 @@
               <w:lang w:eastAsia="en-GB"/>
             </w:rPr>
           </w:pPr>
-          <w:hyperlink w:anchor="_Toc10995076" w:history="1">
+          <w:hyperlink w:anchor="_Toc10999282" w:history="1">
             <w:r>
               <w:rPr>
                 <w:rStyle w:val="Hyperlink"/>
@@ -1028,7 +1039,7 @@
                 <w:noProof/>
                 <w:webHidden/>
               </w:rPr>
-              <w:instrText xml:space="preserve"> PAGEREF _Toc10995076 \h </w:instrText>
+              <w:instrText xml:space="preserve"> PAGEREF _Toc10999282 \h </w:instrText>
             </w:r>
             <w:r>
               <w:rPr>
@@ -1071,7 +1082,7 @@
               <w:lang w:eastAsia="en-GB"/>
             </w:rPr>
           </w:pPr>
-          <w:hyperlink w:anchor="_Toc10995077" w:history="1">
+          <w:hyperlink w:anchor="_Toc10999283" w:history="1">
             <w:r>
               <w:rPr>
                 <w:rStyle w:val="Hyperlink"/>
@@ -1114,7 +1125,7 @@
                 <w:noProof/>
                 <w:webHidden/>
               </w:rPr>
-              <w:instrText xml:space="preserve"> PAGEREF _Toc10995077 \h </w:instrText>
+              <w:instrText xml:space="preserve"> PAGEREF _Toc10999283 \h </w:instrText>
             </w:r>
             <w:r>
               <w:rPr>
@@ -1157,7 +1168,7 @@
               <w:lang w:eastAsia="en-GB"/>
             </w:rPr>
           </w:pPr>
-          <w:hyperlink w:anchor="_Toc10995078" w:history="1">
+          <w:hyperlink w:anchor="_Toc10999284" w:history="1">
             <w:r>
               <w:rPr>
                 <w:rStyle w:val="Hyperlink"/>
@@ -1200,7 +1211,7 @@
                 <w:noProof/>
                 <w:webHidden/>
               </w:rPr>
-              <w:instrText xml:space="preserve"> PAGEREF _Toc10995078 \h </w:instrText>
+              <w:instrText xml:space="preserve"> PAGEREF _Toc10999284 \h </w:instrText>
             </w:r>
             <w:r>
               <w:rPr>
@@ -1243,7 +1254,7 @@
               <w:lang w:eastAsia="en-GB"/>
             </w:rPr>
           </w:pPr>
-          <w:hyperlink w:anchor="_Toc10995079" w:history="1">
+          <w:hyperlink w:anchor="_Toc10999285" w:history="1">
             <w:r>
               <w:rPr>
                 <w:rStyle w:val="Hyperlink"/>
@@ -1286,7 +1297,7 @@
                 <w:noProof/>
                 <w:webHidden/>
               </w:rPr>
-              <w:instrText xml:space="preserve"> PAGEREF _Toc10995079 \h </w:instrText>
+              <w:instrText xml:space="preserve"> PAGEREF _Toc10999285 \h </w:instrText>
             </w:r>
             <w:r>
               <w:rPr>
@@ -1329,7 +1340,7 @@
               <w:lang w:eastAsia="en-GB"/>
             </w:rPr>
           </w:pPr>
-          <w:hyperlink w:anchor="_Toc10995080" w:history="1">
+          <w:hyperlink w:anchor="_Toc10999286" w:history="1">
             <w:r>
               <w:rPr>
                 <w:rStyle w:val="Hyperlink"/>
@@ -1372,7 +1383,7 @@
                 <w:noProof/>
                 <w:webHidden/>
               </w:rPr>
-              <w:instrText xml:space="preserve"> PAGEREF _Toc10995080 \h </w:instrText>
+              <w:instrText xml:space="preserve"> PAGEREF _Toc10999286 \h </w:instrText>
             </w:r>
             <w:r>
               <w:rPr>
@@ -1415,7 +1426,7 @@
               <w:lang w:eastAsia="en-GB"/>
             </w:rPr>
           </w:pPr>
-          <w:hyperlink w:anchor="_Toc10995081" w:history="1">
+          <w:hyperlink w:anchor="_Toc10999287" w:history="1">
             <w:r>
               <w:rPr>
                 <w:rStyle w:val="Hyperlink"/>
@@ -1458,7 +1469,7 @@
                 <w:noProof/>
                 <w:webHidden/>
               </w:rPr>
-              <w:instrText xml:space="preserve"> PAGEREF _Toc10995081 \h </w:instrText>
+              <w:instrText xml:space="preserve"> PAGEREF _Toc10999287 \h </w:instrText>
             </w:r>
             <w:r>
               <w:rPr>
@@ -1501,7 +1512,7 @@
               <w:lang w:eastAsia="en-GB"/>
             </w:rPr>
           </w:pPr>
-          <w:hyperlink w:anchor="_Toc10995082" w:history="1">
+          <w:hyperlink w:anchor="_Toc10999288" w:history="1">
             <w:r>
               <w:rPr>
                 <w:rStyle w:val="Hyperlink"/>
@@ -1544,7 +1555,7 @@
                 <w:noProof/>
                 <w:webHidden/>
               </w:rPr>
-              <w:instrText xml:space="preserve"> PAGEREF _Toc10995082 \h </w:instrText>
+              <w:instrText xml:space="preserve"> PAGEREF _Toc10999288 \h </w:instrText>
             </w:r>
             <w:r>
               <w:rPr>
@@ -1587,7 +1598,7 @@
               <w:lang w:eastAsia="en-GB"/>
             </w:rPr>
           </w:pPr>
-          <w:hyperlink w:anchor="_Toc10995083" w:history="1">
+          <w:hyperlink w:anchor="_Toc10999289" w:history="1">
             <w:r>
               <w:rPr>
                 <w:rStyle w:val="Hyperlink"/>
@@ -1630,7 +1641,7 @@
                 <w:noProof/>
                 <w:webHidden/>
               </w:rPr>
-              <w:instrText xml:space="preserve"> PAGEREF _Toc10995083 \h </w:instrText>
+              <w:instrText xml:space="preserve"> PAGEREF _Toc10999289 \h </w:instrText>
             </w:r>
             <w:r>
               <w:rPr>
@@ -1673,7 +1684,7 @@
               <w:lang w:eastAsia="en-GB"/>
             </w:rPr>
           </w:pPr>
-          <w:hyperlink w:anchor="_Toc10995084" w:history="1">
+          <w:hyperlink w:anchor="_Toc10999290" w:history="1">
             <w:r>
               <w:rPr>
                 <w:rStyle w:val="Hyperlink"/>
@@ -1716,7 +1727,7 @@
                 <w:noProof/>
                 <w:webHidden/>
               </w:rPr>
-              <w:instrText xml:space="preserve"> PAGEREF _Toc10995084 \h </w:instrText>
+              <w:instrText xml:space="preserve"> PAGEREF _Toc10999290 \h </w:instrText>
             </w:r>
             <w:r>
               <w:rPr>
@@ -1759,7 +1770,7 @@
               <w:lang w:eastAsia="en-GB"/>
             </w:rPr>
           </w:pPr>
-          <w:hyperlink w:anchor="_Toc10995085" w:history="1">
+          <w:hyperlink w:anchor="_Toc10999291" w:history="1">
             <w:r>
               <w:rPr>
                 <w:rStyle w:val="Hyperlink"/>
@@ -1802,7 +1813,7 @@
                 <w:noProof/>
                 <w:webHidden/>
               </w:rPr>
-              <w:instrText xml:space="preserve"> PAGEREF _Toc10995085 \h </w:instrText>
+              <w:instrText xml:space="preserve"> PAGEREF _Toc10999291 \h </w:instrText>
             </w:r>
             <w:r>
               <w:rPr>
@@ -1845,7 +1856,7 @@
               <w:lang w:eastAsia="en-GB"/>
             </w:rPr>
           </w:pPr>
-          <w:hyperlink w:anchor="_Toc10995086" w:history="1">
+          <w:hyperlink w:anchor="_Toc10999292" w:history="1">
             <w:r>
               <w:rPr>
                 <w:rStyle w:val="Hyperlink"/>
@@ -1888,7 +1899,7 @@
                 <w:noProof/>
                 <w:webHidden/>
               </w:rPr>
-              <w:instrText xml:space="preserve"> PAGEREF _Toc10995086 \h </w:instrText>
+              <w:instrText xml:space="preserve"> PAGEREF _Toc10999292 \h </w:instrText>
             </w:r>
             <w:r>
               <w:rPr>
@@ -1931,7 +1942,7 @@
               <w:lang w:eastAsia="en-GB"/>
             </w:rPr>
           </w:pPr>
-          <w:hyperlink w:anchor="_Toc10995087" w:history="1">
+          <w:hyperlink w:anchor="_Toc10999293" w:history="1">
             <w:r>
               <w:rPr>
                 <w:rStyle w:val="Hyperlink"/>
@@ -1974,7 +1985,7 @@
                 <w:noProof/>
                 <w:webHidden/>
               </w:rPr>
-              <w:instrText xml:space="preserve"> PAGEREF _Toc10995087 \h </w:instrText>
+              <w:instrText xml:space="preserve"> PAGEREF _Toc10999293 \h </w:instrText>
             </w:r>
             <w:r>
               <w:rPr>
@@ -2016,7 +2027,7 @@
               <w:lang w:eastAsia="en-GB"/>
             </w:rPr>
           </w:pPr>
-          <w:hyperlink w:anchor="_Toc10995088" w:history="1">
+          <w:hyperlink w:anchor="_Toc10999294" w:history="1">
             <w:r>
               <w:rPr>
                 <w:rStyle w:val="Hyperlink"/>
@@ -2044,7 +2055,7 @@
                 <w:noProof/>
                 <w:webHidden/>
               </w:rPr>
-              <w:instrText xml:space="preserve"> PAGEREF _Toc10995088 \h </w:instrText>
+              <w:instrText xml:space="preserve"> PAGEREF _Toc10999294 \h </w:instrText>
             </w:r>
             <w:r>
               <w:rPr>
@@ -2087,7 +2098,7 @@
               <w:lang w:eastAsia="en-GB"/>
             </w:rPr>
           </w:pPr>
-          <w:hyperlink w:anchor="_Toc10995089" w:history="1">
+          <w:hyperlink w:anchor="_Toc10999295" w:history="1">
             <w:r>
               <w:rPr>
                 <w:rStyle w:val="Hyperlink"/>
@@ -2130,7 +2141,7 @@
                 <w:noProof/>
                 <w:webHidden/>
               </w:rPr>
-              <w:instrText xml:space="preserve"> PAGEREF _Toc10995089 \h </w:instrText>
+              <w:instrText xml:space="preserve"> PAGEREF _Toc10999295 \h </w:instrText>
             </w:r>
             <w:r>
               <w:rPr>
@@ -2172,7 +2183,7 @@
               <w:lang w:eastAsia="en-GB"/>
             </w:rPr>
           </w:pPr>
-          <w:hyperlink w:anchor="_Toc10995090" w:history="1">
+          <w:hyperlink w:anchor="_Toc10999296" w:history="1">
             <w:r>
               <w:rPr>
                 <w:rStyle w:val="Hyperlink"/>
@@ -2200,7 +2211,7 @@
                 <w:noProof/>
                 <w:webHidden/>
               </w:rPr>
-              <w:instrText xml:space="preserve"> PAGEREF _Toc10995090 \h </w:instrText>
+              <w:instrText xml:space="preserve"> PAGEREF _Toc10999296 \h </w:instrText>
             </w:r>
             <w:r>
               <w:rPr>
@@ -2242,7 +2253,7 @@
               <w:lang w:eastAsia="en-GB"/>
             </w:rPr>
           </w:pPr>
-          <w:hyperlink w:anchor="_Toc10995091" w:history="1">
+          <w:hyperlink w:anchor="_Toc10999297" w:history="1">
             <w:r>
               <w:rPr>
                 <w:rStyle w:val="Hyperlink"/>
@@ -2270,7 +2281,7 @@
                 <w:noProof/>
                 <w:webHidden/>
               </w:rPr>
-              <w:instrText xml:space="preserve"> PAGEREF _Toc10995091 \h </w:instrText>
+              <w:instrText xml:space="preserve"> PAGEREF _Toc10999297 \h </w:instrText>
             </w:r>
             <w:r>
               <w:rPr>
@@ -2313,7 +2324,7 @@
               <w:lang w:eastAsia="en-GB"/>
             </w:rPr>
           </w:pPr>
-          <w:hyperlink w:anchor="_Toc10995092" w:history="1">
+          <w:hyperlink w:anchor="_Toc10999298" w:history="1">
             <w:r>
               <w:rPr>
                 <w:rStyle w:val="Hyperlink"/>
@@ -2356,7 +2367,7 @@
                 <w:noProof/>
                 <w:webHidden/>
               </w:rPr>
-              <w:instrText xml:space="preserve"> PAGEREF _Toc10995092 \h </w:instrText>
+              <w:instrText xml:space="preserve"> PAGEREF _Toc10999298 \h </w:instrText>
             </w:r>
             <w:r>
               <w:rPr>
@@ -2399,7 +2410,7 @@
               <w:lang w:eastAsia="en-GB"/>
             </w:rPr>
           </w:pPr>
-          <w:hyperlink w:anchor="_Toc10995093" w:history="1">
+          <w:hyperlink w:anchor="_Toc10999299" w:history="1">
             <w:r>
               <w:rPr>
                 <w:rStyle w:val="Hyperlink"/>
@@ -2442,7 +2453,7 @@
                 <w:noProof/>
                 <w:webHidden/>
               </w:rPr>
-              <w:instrText xml:space="preserve"> PAGEREF _Toc10995093 \h </w:instrText>
+              <w:instrText xml:space="preserve"> PAGEREF _Toc10999299 \h </w:instrText>
             </w:r>
             <w:r>
               <w:rPr>
@@ -2484,7 +2495,7 @@
               <w:lang w:eastAsia="en-GB"/>
             </w:rPr>
           </w:pPr>
-          <w:hyperlink w:anchor="_Toc10995094" w:history="1">
+          <w:hyperlink w:anchor="_Toc10999300" w:history="1">
             <w:r>
               <w:rPr>
                 <w:rStyle w:val="Hyperlink"/>
@@ -2512,7 +2523,7 @@
                 <w:noProof/>
                 <w:webHidden/>
               </w:rPr>
-              <w:instrText xml:space="preserve"> PAGEREF _Toc10995094 \h </w:instrText>
+              <w:instrText xml:space="preserve"> PAGEREF _Toc10999300 \h </w:instrText>
             </w:r>
             <w:r>
               <w:rPr>
@@ -2555,7 +2566,7 @@
               <w:lang w:eastAsia="en-GB"/>
             </w:rPr>
           </w:pPr>
-          <w:hyperlink w:anchor="_Toc10995095" w:history="1">
+          <w:hyperlink w:anchor="_Toc10999301" w:history="1">
             <w:r>
               <w:rPr>
                 <w:rStyle w:val="Hyperlink"/>
@@ -2598,7 +2609,7 @@
                 <w:noProof/>
                 <w:webHidden/>
               </w:rPr>
-              <w:instrText xml:space="preserve"> PAGEREF _Toc10995095 \h </w:instrText>
+              <w:instrText xml:space="preserve"> PAGEREF _Toc10999301 \h </w:instrText>
             </w:r>
             <w:r>
               <w:rPr>
@@ -2713,7 +2724,7 @@
         </w:rPr>
       </w:pPr>
       <w:bookmarkStart w:id="0" w:name="_Toc8979993"/>
-      <w:bookmarkStart w:id="1" w:name="_Toc10995070"/>
+      <w:bookmarkStart w:id="1" w:name="_Toc10999276"/>
       <w:r>
         <w:rPr>
           <w:rFonts w:ascii="Arial" w:hAnsi="Arial" w:cs="Arial"/>
@@ -3254,7 +3265,7 @@
           <w:rFonts w:ascii="Arial" w:hAnsi="Arial" w:cs="Arial"/>
         </w:rPr>
       </w:pPr>
-      <w:bookmarkStart w:id="2" w:name="_Toc10995071"/>
+      <w:bookmarkStart w:id="2" w:name="_Toc10999277"/>
       <w:r>
         <w:rPr>
           <w:rFonts w:ascii="Arial" w:hAnsi="Arial" w:cs="Arial"/>
@@ -4218,8 +4229,17 @@
                 <w:rFonts w:ascii="Arial" w:hAnsi="Arial" w:cs="Arial"/>
                 <w:lang w:val="en-US"/>
               </w:rPr>
-              <w:t>Link to Paramarine</w:t>
-            </w:r>
+              <w:t xml:space="preserve">Link to </w:t>
+            </w:r>
+            <w:proofErr w:type="spellStart"/>
+            <w:r>
+              <w:rPr>
+                <w:rFonts w:ascii="Arial" w:hAnsi="Arial" w:cs="Arial"/>
+                <w:lang w:val="en-US"/>
+              </w:rPr>
+              <w:t>Paramarine</w:t>
+            </w:r>
+            <w:proofErr w:type="spellEnd"/>
           </w:p>
         </w:tc>
         <w:tc>
@@ -4862,7 +4882,23 @@
                 <w:rFonts w:ascii="Arial" w:hAnsi="Arial" w:cs="Arial"/>
                 <w:lang w:val="en-US"/>
               </w:rPr>
-              <w:t>No Name (Pause)  (BUG??)</w:t>
+              <w:t>No Name (</w:t>
+            </w:r>
+            <w:proofErr w:type="gramStart"/>
+            <w:r>
+              <w:rPr>
+                <w:rFonts w:ascii="Arial" w:hAnsi="Arial" w:cs="Arial"/>
+                <w:lang w:val="en-US"/>
+              </w:rPr>
+              <w:t>Pause)  (</w:t>
+            </w:r>
+            <w:proofErr w:type="gramEnd"/>
+            <w:r>
+              <w:rPr>
+                <w:rFonts w:ascii="Arial" w:hAnsi="Arial" w:cs="Arial"/>
+                <w:lang w:val="en-US"/>
+              </w:rPr>
+              <w:t>BUG??)</w:t>
             </w:r>
           </w:p>
         </w:tc>
@@ -5808,7 +5844,23 @@
                 <w:rFonts w:ascii="Arial" w:hAnsi="Arial" w:cs="Arial"/>
                 <w:lang w:val="en-US"/>
               </w:rPr>
-              <w:t>Max. number of columns [20,……20000]</w:t>
+              <w:t>Max. number of columns [</w:t>
+            </w:r>
+            <w:proofErr w:type="gramStart"/>
+            <w:r>
+              <w:rPr>
+                <w:rFonts w:ascii="Arial" w:hAnsi="Arial" w:cs="Arial"/>
+                <w:lang w:val="en-US"/>
+              </w:rPr>
+              <w:t>20,…</w:t>
+            </w:r>
+            <w:proofErr w:type="gramEnd"/>
+            <w:r>
+              <w:rPr>
+                <w:rFonts w:ascii="Arial" w:hAnsi="Arial" w:cs="Arial"/>
+                <w:lang w:val="en-US"/>
+              </w:rPr>
+              <w:t>…20000]</w:t>
             </w:r>
           </w:p>
         </w:tc>
@@ -6855,7 +6907,7 @@
           <w:rFonts w:ascii="Arial" w:hAnsi="Arial" w:cs="Arial"/>
         </w:rPr>
       </w:pPr>
-      <w:bookmarkStart w:id="3" w:name="_Toc10995072"/>
+      <w:bookmarkStart w:id="3" w:name="_Toc10999278"/>
       <w:r>
         <w:rPr>
           <w:rFonts w:ascii="Arial" w:hAnsi="Arial" w:cs="Arial"/>
@@ -6872,7 +6924,7 @@
           <w:rFonts w:ascii="Arial" w:eastAsia="MS Mincho" w:hAnsi="Arial" w:cs="Arial"/>
         </w:rPr>
       </w:pPr>
-      <w:bookmarkStart w:id="4" w:name="_Toc10995073"/>
+      <w:bookmarkStart w:id="4" w:name="_Toc10999279"/>
       <w:r>
         <w:rPr>
           <w:rFonts w:ascii="Arial" w:eastAsia="MS Mincho" w:hAnsi="Arial" w:cs="Arial"/>
@@ -7130,7 +7182,7 @@
           <w:rFonts w:ascii="Arial" w:hAnsi="Arial" w:cs="Arial"/>
         </w:rPr>
       </w:pPr>
-      <w:bookmarkStart w:id="5" w:name="_Toc10995074"/>
+      <w:bookmarkStart w:id="5" w:name="_Toc10999280"/>
       <w:r>
         <w:rPr>
           <w:rFonts w:ascii="Arial" w:hAnsi="Arial" w:cs="Arial"/>
@@ -7218,7 +7270,7 @@
           <w:rFonts w:ascii="Arial" w:hAnsi="Arial" w:cs="Arial"/>
         </w:rPr>
       </w:pPr>
-      <w:bookmarkStart w:id="6" w:name="_Toc10995075"/>
+      <w:bookmarkStart w:id="6" w:name="_Toc10999281"/>
       <w:r>
         <w:rPr>
           <w:rFonts w:ascii="Arial" w:hAnsi="Arial" w:cs="Arial"/>
@@ -7837,7 +7889,7 @@
           <w:rFonts w:ascii="Arial" w:hAnsi="Arial" w:cs="Arial"/>
         </w:rPr>
       </w:pPr>
-      <w:bookmarkStart w:id="7" w:name="_Toc10995076"/>
+      <w:bookmarkStart w:id="7" w:name="_Toc10999282"/>
       <w:r>
         <w:rPr>
           <w:rFonts w:ascii="Arial" w:hAnsi="Arial" w:cs="Arial"/>
@@ -7879,7 +7931,7 @@
           <w:rFonts w:ascii="Arial" w:hAnsi="Arial" w:cs="Arial"/>
         </w:rPr>
       </w:pPr>
-      <w:bookmarkStart w:id="8" w:name="_Toc10995077"/>
+      <w:bookmarkStart w:id="8" w:name="_Toc10999283"/>
       <w:r>
         <w:rPr>
           <w:rFonts w:ascii="Arial" w:hAnsi="Arial" w:cs="Arial"/>
@@ -7934,15 +7986,16 @@
           <w:sz w:val="24"/>
           <w:szCs w:val="24"/>
         </w:rPr>
-        <w:t xml:space="preserve">Ability to test graphs </w:t>
-      </w:r>
+        <w:t xml:space="preserve">Ability to test </w:t>
+      </w:r>
+      <w:proofErr w:type="gramStart"/>
       <w:r>
         <w:rPr>
           <w:rFonts w:ascii="Arial" w:hAnsi="Arial" w:cs="Arial"/>
           <w:sz w:val="24"/>
           <w:szCs w:val="24"/>
         </w:rPr>
-        <w:t xml:space="preserve"> </w:t>
+        <w:t xml:space="preserve">graphs </w:t>
       </w:r>
       <w:r>
         <w:rPr>
@@ -7950,7 +8003,24 @@
           <w:sz w:val="24"/>
           <w:szCs w:val="24"/>
         </w:rPr>
-        <w:t>to ensure the information shown is as expected</w:t>
+        <w:t xml:space="preserve"> </w:t>
+      </w:r>
+      <w:r>
+        <w:rPr>
+          <w:rFonts w:ascii="Arial" w:hAnsi="Arial" w:cs="Arial"/>
+          <w:sz w:val="24"/>
+          <w:szCs w:val="24"/>
+        </w:rPr>
+        <w:t>to</w:t>
+      </w:r>
+      <w:proofErr w:type="gramEnd"/>
+      <w:r>
+        <w:rPr>
+          <w:rFonts w:ascii="Arial" w:hAnsi="Arial" w:cs="Arial"/>
+          <w:sz w:val="24"/>
+          <w:szCs w:val="24"/>
+        </w:rPr>
+        <w:t xml:space="preserve"> ensure the information shown is as expected</w:t>
       </w:r>
     </w:p>
     <w:p>
@@ -8036,7 +8106,7 @@
           <w:rFonts w:ascii="Arial" w:hAnsi="Arial" w:cs="Arial"/>
         </w:rPr>
       </w:pPr>
-      <w:bookmarkStart w:id="10" w:name="_Toc10995078"/>
+      <w:bookmarkStart w:id="10" w:name="_Toc10999284"/>
       <w:bookmarkEnd w:id="9"/>
       <w:r>
         <w:rPr>
@@ -8082,8 +8152,6 @@
         </w:rPr>
         <w:t xml:space="preserve"> milestones</w:t>
       </w:r>
-      <w:bookmarkStart w:id="11" w:name="_GoBack"/>
-      <w:bookmarkEnd w:id="11"/>
       <w:r>
         <w:rPr>
           <w:rFonts w:ascii="Arial" w:hAnsi="Arial" w:cs="Arial"/>
@@ -8109,26 +8177,54 @@
           <w:rFonts w:ascii="Arial" w:hAnsi="Arial" w:cs="Arial"/>
         </w:rPr>
       </w:pPr>
-      <w:bookmarkStart w:id="12" w:name="_Toc10995079"/>
+      <w:bookmarkStart w:id="11" w:name="_Toc10999285"/>
       <w:r>
         <w:rPr>
           <w:rFonts w:ascii="Arial" w:hAnsi="Arial" w:cs="Arial"/>
         </w:rPr>
         <w:t>Test Activities</w:t>
       </w:r>
-      <w:bookmarkEnd w:id="12"/>
-    </w:p>
-    <w:p>
-      <w:pPr>
-        <w:rPr>
-          <w:rFonts w:ascii="Arial" w:hAnsi="Arial" w:cs="Arial"/>
-        </w:rPr>
-      </w:pPr>
-      <w:r>
-        <w:rPr>
-          <w:rFonts w:ascii="Arial" w:hAnsi="Arial" w:cs="Arial"/>
-        </w:rPr>
-        <w:t xml:space="preserve">The Test Automation Team will use specflow to report and provide regular status updates to the SAM PM at the end of each phase. Test results using specflow, will be used as evidence that these activities have been successfully completed by SAM and will be provided for reference. GUI Automation Test activity will be conducted with the aim to demonstrate SAM’s ability to meet the acceptance criteria for the various features agreed as in scope for delivery for Phase 1.  </w:t>
+      <w:bookmarkEnd w:id="11"/>
+    </w:p>
+    <w:p>
+      <w:pPr>
+        <w:rPr>
+          <w:rFonts w:ascii="Arial" w:hAnsi="Arial" w:cs="Arial"/>
+        </w:rPr>
+      </w:pPr>
+      <w:r>
+        <w:rPr>
+          <w:rFonts w:ascii="Arial" w:hAnsi="Arial" w:cs="Arial"/>
+        </w:rPr>
+        <w:t xml:space="preserve">The Test Automation Team will use </w:t>
+      </w:r>
+      <w:proofErr w:type="spellStart"/>
+      <w:r>
+        <w:rPr>
+          <w:rFonts w:ascii="Arial" w:hAnsi="Arial" w:cs="Arial"/>
+        </w:rPr>
+        <w:t>specflow</w:t>
+      </w:r>
+      <w:proofErr w:type="spellEnd"/>
+      <w:r>
+        <w:rPr>
+          <w:rFonts w:ascii="Arial" w:hAnsi="Arial" w:cs="Arial"/>
+        </w:rPr>
+        <w:t xml:space="preserve"> to report and provide regular status updates to the SAM PM at the end of each phase. Test results using </w:t>
+      </w:r>
+      <w:proofErr w:type="spellStart"/>
+      <w:r>
+        <w:rPr>
+          <w:rFonts w:ascii="Arial" w:hAnsi="Arial" w:cs="Arial"/>
+        </w:rPr>
+        <w:t>specflow</w:t>
+      </w:r>
+      <w:proofErr w:type="spellEnd"/>
+      <w:r>
+        <w:rPr>
+          <w:rFonts w:ascii="Arial" w:hAnsi="Arial" w:cs="Arial"/>
+        </w:rPr>
+        <w:t xml:space="preserve">, will be used as evidence that these activities have been successfully completed by SAM and will be provided for reference. GUI Automation Test activity will be conducted with the aim to demonstrate SAM’s ability to meet the acceptance criteria for the various features agreed as in scope for delivery for Phase 1.  </w:t>
       </w:r>
     </w:p>
     <w:p>
@@ -8149,7 +8245,7 @@
           <w:rFonts w:ascii="Arial" w:hAnsi="Arial" w:cs="Arial"/>
         </w:rPr>
       </w:pPr>
-      <w:bookmarkStart w:id="13" w:name="_Toc10995080"/>
+      <w:bookmarkStart w:id="12" w:name="_Toc10999286"/>
       <w:r>
         <w:rPr>
           <w:rFonts w:ascii="Arial" w:hAnsi="Arial" w:cs="Arial"/>
@@ -8157,7 +8253,7 @@
         <w:lastRenderedPageBreak/>
         <w:t>Software Testing Lifecycle</w:t>
       </w:r>
-      <w:bookmarkEnd w:id="13"/>
+      <w:bookmarkEnd w:id="12"/>
     </w:p>
     <w:p>
       <w:pPr>
@@ -8189,7 +8285,21 @@
         <w:rPr>
           <w:rFonts w:ascii="Arial" w:hAnsi="Arial" w:cs="Arial"/>
         </w:rPr>
-        <w:t>Unit Testing: It is performed in order to verify that each basic component or unit of code within SAM can function and conforms to its design specification.  This will be performed by the developer on the project.</w:t>
+        <w:t xml:space="preserve">Unit Testing: It is performed </w:t>
+      </w:r>
+      <w:proofErr w:type="gramStart"/>
+      <w:r>
+        <w:rPr>
+          <w:rFonts w:ascii="Arial" w:hAnsi="Arial" w:cs="Arial"/>
+        </w:rPr>
+        <w:t>in order to</w:t>
+      </w:r>
+      <w:proofErr w:type="gramEnd"/>
+      <w:r>
+        <w:rPr>
+          <w:rFonts w:ascii="Arial" w:hAnsi="Arial" w:cs="Arial"/>
+        </w:rPr>
+        <w:t xml:space="preserve"> verify that each basic component or unit of code within SAM can function and conforms to its design specification.  This will be performed by the developer on the project.</w:t>
       </w:r>
     </w:p>
     <w:p>
@@ -8260,14 +8370,14 @@
           <w:rFonts w:ascii="Arial" w:hAnsi="Arial" w:cs="Arial"/>
         </w:rPr>
       </w:pPr>
-      <w:bookmarkStart w:id="14" w:name="_Toc10995081"/>
+      <w:bookmarkStart w:id="13" w:name="_Toc10999287"/>
       <w:r>
         <w:rPr>
           <w:rFonts w:ascii="Arial" w:hAnsi="Arial" w:cs="Arial"/>
         </w:rPr>
         <w:t>Test Automation Tools</w:t>
       </w:r>
-      <w:bookmarkEnd w:id="14"/>
+      <w:bookmarkEnd w:id="13"/>
     </w:p>
     <w:p>
       <w:pPr>
@@ -8378,11 +8488,19 @@
           <w:rFonts w:ascii="Arial" w:eastAsia="MS Mincho" w:hAnsi="Arial" w:cs="Arial"/>
         </w:rPr>
       </w:pPr>
+      <w:proofErr w:type="spellStart"/>
       <w:r>
         <w:rPr>
           <w:rFonts w:ascii="Arial" w:eastAsia="MS Mincho" w:hAnsi="Arial" w:cs="Arial"/>
         </w:rPr>
-        <w:t>WinApp / Appium driver</w:t>
+        <w:t>WinApp</w:t>
+      </w:r>
+      <w:proofErr w:type="spellEnd"/>
+      <w:r>
+        <w:rPr>
+          <w:rFonts w:ascii="Arial" w:eastAsia="MS Mincho" w:hAnsi="Arial" w:cs="Arial"/>
+        </w:rPr>
+        <w:t xml:space="preserve"> / Appium driver</w:t>
       </w:r>
     </w:p>
     <w:p>
@@ -8432,12 +8550,14 @@
           <w:rFonts w:ascii="Arial" w:eastAsia="MS Mincho" w:hAnsi="Arial" w:cs="Arial"/>
         </w:rPr>
       </w:pPr>
+      <w:proofErr w:type="spellStart"/>
       <w:r>
         <w:rPr>
           <w:rFonts w:ascii="Arial" w:eastAsia="MS Mincho" w:hAnsi="Arial" w:cs="Arial"/>
         </w:rPr>
         <w:t>Specflow</w:t>
       </w:r>
+      <w:proofErr w:type="spellEnd"/>
     </w:p>
     <w:p>
       <w:pPr>
@@ -8450,12 +8570,14 @@
           <w:rFonts w:ascii="Arial" w:eastAsia="MS Mincho" w:hAnsi="Arial" w:cs="Arial"/>
         </w:rPr>
       </w:pPr>
+      <w:proofErr w:type="spellStart"/>
       <w:r>
         <w:rPr>
           <w:rFonts w:ascii="Arial" w:eastAsia="MS Mincho" w:hAnsi="Arial" w:cs="Arial"/>
         </w:rPr>
         <w:t>Nunit</w:t>
       </w:r>
+      <w:proofErr w:type="spellEnd"/>
     </w:p>
     <w:p>
       <w:pPr>
@@ -8484,11 +8606,19 @@
           <w:rFonts w:ascii="Arial" w:eastAsia="MS Mincho" w:hAnsi="Arial" w:cs="Arial"/>
         </w:rPr>
       </w:pPr>
+      <w:proofErr w:type="spellStart"/>
       <w:r>
         <w:rPr>
           <w:rFonts w:ascii="Arial" w:eastAsia="MS Mincho" w:hAnsi="Arial" w:cs="Arial"/>
         </w:rPr>
-        <w:t>Specflow Report</w:t>
+        <w:t>Specflow</w:t>
+      </w:r>
+      <w:proofErr w:type="spellEnd"/>
+      <w:r>
+        <w:rPr>
+          <w:rFonts w:ascii="Arial" w:eastAsia="MS Mincho" w:hAnsi="Arial" w:cs="Arial"/>
+        </w:rPr>
+        <w:t xml:space="preserve"> Report</w:t>
       </w:r>
     </w:p>
     <w:p>
@@ -8593,7 +8723,7 @@
           <w:rFonts w:ascii="Arial" w:hAnsi="Arial" w:cs="Arial"/>
         </w:rPr>
       </w:pPr>
-      <w:bookmarkStart w:id="15" w:name="_Toc10995082"/>
+      <w:bookmarkStart w:id="14" w:name="_Toc10999288"/>
       <w:r>
         <w:rPr>
           <w:rFonts w:ascii="Arial" w:hAnsi="Arial" w:cs="Arial"/>
@@ -8601,7 +8731,7 @@
         <w:lastRenderedPageBreak/>
         <w:t>Test Design Approach</w:t>
       </w:r>
-      <w:bookmarkEnd w:id="15"/>
+      <w:bookmarkEnd w:id="14"/>
     </w:p>
     <w:p>
       <w:pPr>
@@ -8694,8 +8824,16 @@
         <w:rPr>
           <w:rFonts w:ascii="Arial" w:hAnsi="Arial" w:cs="Arial"/>
         </w:rPr>
-        <w:t>Use KCL Parser where appropriate for a preconditions</w:t>
-      </w:r>
+        <w:t xml:space="preserve">Use KCL Parser where appropriate for a </w:t>
+      </w:r>
+      <w:proofErr w:type="gramStart"/>
+      <w:r>
+        <w:rPr>
+          <w:rFonts w:ascii="Arial" w:hAnsi="Arial" w:cs="Arial"/>
+        </w:rPr>
+        <w:t>preconditions</w:t>
+      </w:r>
+      <w:proofErr w:type="gramEnd"/>
     </w:p>
     <w:p>
       <w:pPr>
@@ -8730,8 +8868,16 @@
         <w:rPr>
           <w:rFonts w:ascii="Arial" w:hAnsi="Arial" w:cs="Arial"/>
         </w:rPr>
-        <w:t>Always tag tests to build cycle e.g. Smoke Testing, Integration, Regression, e.t.c</w:t>
-      </w:r>
+        <w:t xml:space="preserve">Always tag tests to build cycle e.g. Smoke Testing, Integration, Regression, </w:t>
+      </w:r>
+      <w:proofErr w:type="spellStart"/>
+      <w:r>
+        <w:rPr>
+          <w:rFonts w:ascii="Arial" w:hAnsi="Arial" w:cs="Arial"/>
+        </w:rPr>
+        <w:t>e.t.c</w:t>
+      </w:r>
+      <w:proofErr w:type="spellEnd"/>
     </w:p>
     <w:p>
       <w:pPr>
@@ -8744,14 +8890,14 @@
           <w:rFonts w:ascii="Arial" w:hAnsi="Arial" w:cs="Arial"/>
         </w:rPr>
       </w:pPr>
-      <w:bookmarkStart w:id="16" w:name="_Toc10995083"/>
+      <w:bookmarkStart w:id="15" w:name="_Toc10999289"/>
       <w:r>
         <w:rPr>
           <w:rFonts w:ascii="Arial" w:hAnsi="Arial" w:cs="Arial"/>
         </w:rPr>
         <w:t>Quality of codes and tests</w:t>
       </w:r>
-      <w:bookmarkEnd w:id="16"/>
+      <w:bookmarkEnd w:id="15"/>
       <w:r>
         <w:rPr>
           <w:rFonts w:ascii="Arial" w:hAnsi="Arial" w:cs="Arial"/>
@@ -8915,14 +9061,14 @@
           <w:rFonts w:ascii="Arial" w:hAnsi="Arial" w:cs="Arial"/>
         </w:rPr>
       </w:pPr>
-      <w:bookmarkStart w:id="17" w:name="_Toc10995084"/>
+      <w:bookmarkStart w:id="16" w:name="_Toc10999290"/>
       <w:r>
         <w:rPr>
           <w:rFonts w:ascii="Arial" w:hAnsi="Arial" w:cs="Arial"/>
         </w:rPr>
         <w:t>Rate of Success and Performance report</w:t>
       </w:r>
-      <w:bookmarkEnd w:id="17"/>
+      <w:bookmarkEnd w:id="16"/>
     </w:p>
     <w:p>
       <w:pPr>
@@ -9017,7 +9163,21 @@
         <w:rPr>
           <w:rFonts w:ascii="Arial" w:hAnsi="Arial" w:cs="Arial"/>
         </w:rPr>
-        <w:t>TOOLS: TFS (Azure DevOPs)</w:t>
+        <w:t xml:space="preserve">TOOLS: TFS (Azure </w:t>
+      </w:r>
+      <w:proofErr w:type="spellStart"/>
+      <w:r>
+        <w:rPr>
+          <w:rFonts w:ascii="Arial" w:hAnsi="Arial" w:cs="Arial"/>
+        </w:rPr>
+        <w:t>DevOPs</w:t>
+      </w:r>
+      <w:proofErr w:type="spellEnd"/>
+      <w:r>
+        <w:rPr>
+          <w:rFonts w:ascii="Arial" w:hAnsi="Arial" w:cs="Arial"/>
+        </w:rPr>
+        <w:t>)</w:t>
       </w:r>
     </w:p>
     <w:p>
@@ -9038,14 +9198,14 @@
           <w:rFonts w:ascii="Arial" w:hAnsi="Arial" w:cs="Arial"/>
         </w:rPr>
       </w:pPr>
-      <w:bookmarkStart w:id="18" w:name="_Toc10995085"/>
+      <w:bookmarkStart w:id="17" w:name="_Toc10999291"/>
       <w:r>
         <w:rPr>
           <w:rFonts w:ascii="Arial" w:hAnsi="Arial" w:cs="Arial"/>
         </w:rPr>
         <w:t>GUI Test results should be consistent and reliable</w:t>
       </w:r>
-      <w:bookmarkEnd w:id="18"/>
+      <w:bookmarkEnd w:id="17"/>
     </w:p>
     <w:p>
       <w:pPr>
@@ -9307,14 +9467,14 @@
           <w:rFonts w:ascii="Arial" w:hAnsi="Arial" w:cs="Arial"/>
         </w:rPr>
       </w:pPr>
-      <w:bookmarkStart w:id="19" w:name="_Toc10995086"/>
+      <w:bookmarkStart w:id="18" w:name="_Toc10999292"/>
       <w:r>
         <w:rPr>
           <w:rFonts w:ascii="Arial" w:hAnsi="Arial" w:cs="Arial"/>
         </w:rPr>
         <w:t>Roles &amp; Responsibilities</w:t>
       </w:r>
-      <w:bookmarkEnd w:id="19"/>
+      <w:bookmarkEnd w:id="18"/>
       <w:r>
         <w:rPr>
           <w:rFonts w:ascii="Arial" w:hAnsi="Arial" w:cs="Arial"/>
@@ -9468,11 +9628,19 @@
                 <w:rFonts w:ascii="Arial" w:hAnsi="Arial" w:cs="Arial"/>
               </w:rPr>
             </w:pPr>
-            <w:r>
-              <w:rPr>
-                <w:rFonts w:ascii="Arial" w:hAnsi="Arial" w:cs="Arial"/>
-              </w:rPr>
-              <w:t xml:space="preserve">Also is responsible for the following test </w:t>
+            <w:proofErr w:type="gramStart"/>
+            <w:r>
+              <w:rPr>
+                <w:rFonts w:ascii="Arial" w:hAnsi="Arial" w:cs="Arial"/>
+              </w:rPr>
+              <w:t>Also</w:t>
+            </w:r>
+            <w:proofErr w:type="gramEnd"/>
+            <w:r>
+              <w:rPr>
+                <w:rFonts w:ascii="Arial" w:hAnsi="Arial" w:cs="Arial"/>
+              </w:rPr>
+              <w:t xml:space="preserve"> is responsible for the following test </w:t>
             </w:r>
             <w:r>
               <w:rPr>
@@ -9719,7 +9887,21 @@
               <w:rPr>
                 <w:rFonts w:ascii="Arial" w:hAnsi="Arial" w:cs="Arial"/>
               </w:rPr>
-              <w:t>TestTeam</w:t>
+              <w:t>Test</w:t>
+            </w:r>
+            <w:r>
+              <w:rPr>
+                <w:rFonts w:ascii="Arial" w:hAnsi="Arial" w:cs="Arial"/>
+              </w:rPr>
+              <w:t xml:space="preserve"> </w:t>
+            </w:r>
+            <w:bookmarkStart w:id="19" w:name="_GoBack"/>
+            <w:bookmarkEnd w:id="19"/>
+            <w:r>
+              <w:rPr>
+                <w:rFonts w:ascii="Arial" w:hAnsi="Arial" w:cs="Arial"/>
+              </w:rPr>
+              <w:t>Team</w:t>
             </w:r>
           </w:p>
           <w:p>
@@ -9875,7 +10057,7 @@
         </w:rPr>
       </w:pPr>
       <w:bookmarkStart w:id="20" w:name="_Toc459035990"/>
-      <w:bookmarkStart w:id="21" w:name="_Toc10995087"/>
+      <w:bookmarkStart w:id="21" w:name="_Toc10999293"/>
       <w:r>
         <w:rPr>
           <w:rFonts w:ascii="Arial" w:hAnsi="Arial" w:cs="Arial"/>
@@ -9900,7 +10082,7 @@
           <w:rFonts w:ascii="Arial" w:hAnsi="Arial" w:cs="Arial"/>
         </w:rPr>
       </w:pPr>
-      <w:bookmarkStart w:id="22" w:name="_Toc10995088"/>
+      <w:bookmarkStart w:id="22" w:name="_Toc10999294"/>
       <w:r>
         <w:rPr>
           <w:rFonts w:ascii="Arial" w:hAnsi="Arial" w:cs="Arial"/>
@@ -9931,13 +10113,55 @@
         <w:rPr>
           <w:rFonts w:ascii="Arial" w:hAnsi="Arial" w:cs="Arial"/>
         </w:rPr>
-        <w:t xml:space="preserve"> Visual studio .NET framework, using WinAppDriver, Specflow, C#, Appium Web </w:t>
-      </w:r>
-      <w:r>
-        <w:rPr>
-          <w:rFonts w:ascii="Arial" w:hAnsi="Arial" w:cs="Arial"/>
-        </w:rPr>
-        <w:t>Driver and TFS will be setup for the purpose of creating and running the test framework.</w:t>
+        <w:t xml:space="preserve"> Visual studio .NET framework, using </w:t>
+      </w:r>
+      <w:proofErr w:type="spellStart"/>
+      <w:r>
+        <w:rPr>
+          <w:rFonts w:ascii="Arial" w:hAnsi="Arial" w:cs="Arial"/>
+        </w:rPr>
+        <w:t>WinAppDriver</w:t>
+      </w:r>
+      <w:proofErr w:type="spellEnd"/>
+      <w:r>
+        <w:rPr>
+          <w:rFonts w:ascii="Arial" w:hAnsi="Arial" w:cs="Arial"/>
+        </w:rPr>
+        <w:t xml:space="preserve">, </w:t>
+      </w:r>
+      <w:proofErr w:type="spellStart"/>
+      <w:r>
+        <w:rPr>
+          <w:rFonts w:ascii="Arial" w:hAnsi="Arial" w:cs="Arial"/>
+        </w:rPr>
+        <w:t>Specflow</w:t>
+      </w:r>
+      <w:proofErr w:type="spellEnd"/>
+      <w:r>
+        <w:rPr>
+          <w:rFonts w:ascii="Arial" w:hAnsi="Arial" w:cs="Arial"/>
+        </w:rPr>
+        <w:t xml:space="preserve">, C#, Appium Web </w:t>
+      </w:r>
+      <w:r>
+        <w:rPr>
+          <w:rFonts w:ascii="Arial" w:hAnsi="Arial" w:cs="Arial"/>
+        </w:rPr>
+        <w:t xml:space="preserve">Driver and TFS will be setup </w:t>
+      </w:r>
+      <w:proofErr w:type="gramStart"/>
+      <w:r>
+        <w:rPr>
+          <w:rFonts w:ascii="Arial" w:hAnsi="Arial" w:cs="Arial"/>
+        </w:rPr>
+        <w:t>for the purpose of</w:t>
+      </w:r>
+      <w:proofErr w:type="gramEnd"/>
+      <w:r>
+        <w:rPr>
+          <w:rFonts w:ascii="Arial" w:hAnsi="Arial" w:cs="Arial"/>
+        </w:rPr>
+        <w:t xml:space="preserve"> creating and running the test framework.</w:t>
       </w:r>
     </w:p>
     <w:p>
@@ -9948,7 +10172,7 @@
           <w:rFonts w:ascii="Arial" w:hAnsi="Arial" w:cs="Arial"/>
         </w:rPr>
       </w:pPr>
-      <w:bookmarkStart w:id="23" w:name="_Toc10995089"/>
+      <w:bookmarkStart w:id="23" w:name="_Toc10999295"/>
       <w:r>
         <w:rPr>
           <w:rFonts w:ascii="Arial" w:hAnsi="Arial" w:cs="Arial"/>
@@ -9978,7 +10202,7 @@
       </w:pPr>
       <w:bookmarkStart w:id="24" w:name="_Toc121136481"/>
       <w:bookmarkStart w:id="25" w:name="_Toc459036001"/>
-      <w:bookmarkStart w:id="26" w:name="_Toc10995090"/>
+      <w:bookmarkStart w:id="26" w:name="_Toc10999296"/>
       <w:r>
         <w:rPr>
           <w:rFonts w:ascii="Arial" w:hAnsi="Arial" w:cs="Arial"/>
@@ -10080,7 +10304,7 @@
       </w:pPr>
       <w:bookmarkStart w:id="27" w:name="_Toc121136482"/>
       <w:bookmarkStart w:id="28" w:name="_Toc459036002"/>
-      <w:bookmarkStart w:id="29" w:name="_Toc10995091"/>
+      <w:bookmarkStart w:id="29" w:name="_Toc10999297"/>
       <w:r>
         <w:rPr>
           <w:rFonts w:ascii="Arial" w:hAnsi="Arial" w:cs="Arial"/>
@@ -10200,7 +10424,7 @@
       </w:pPr>
       <w:bookmarkStart w:id="30" w:name="_Toc378945938"/>
       <w:bookmarkStart w:id="31" w:name="_Toc459036009"/>
-      <w:bookmarkStart w:id="32" w:name="_Toc10995092"/>
+      <w:bookmarkStart w:id="32" w:name="_Toc10999298"/>
       <w:r>
         <w:rPr>
           <w:rFonts w:ascii="Arial" w:hAnsi="Arial" w:cs="Arial"/>
@@ -10678,7 +10902,7 @@
       </w:r>
       <w:bookmarkStart w:id="33" w:name="_Toc378945939"/>
       <w:bookmarkStart w:id="34" w:name="_Toc459036010"/>
-      <w:bookmarkStart w:id="35" w:name="_Toc10995093"/>
+      <w:bookmarkStart w:id="35" w:name="_Toc10999299"/>
       <w:r>
         <w:rPr>
           <w:rFonts w:ascii="Arial" w:hAnsi="Arial" w:cs="Arial"/>
@@ -10715,7 +10939,7 @@
         </w:rPr>
       </w:pPr>
       <w:bookmarkStart w:id="36" w:name="_Toc459036011"/>
-      <w:bookmarkStart w:id="37" w:name="_Toc10995094"/>
+      <w:bookmarkStart w:id="37" w:name="_Toc10999300"/>
       <w:r>
         <w:rPr>
           <w:rFonts w:ascii="Arial" w:hAnsi="Arial" w:cs="Arial"/>
@@ -10852,7 +11076,7 @@
         </w:rPr>
       </w:pPr>
       <w:bookmarkStart w:id="38" w:name="_Toc459036013"/>
-      <w:bookmarkStart w:id="39" w:name="_Toc10995095"/>
+      <w:bookmarkStart w:id="39" w:name="_Toc10999301"/>
       <w:r>
         <w:rPr>
           <w:rFonts w:ascii="Arial" w:hAnsi="Arial" w:cs="Arial"/>
@@ -15580,7 +15804,7 @@
       </w:pPr>
     </w:pPrDefault>
   </w:docDefaults>
-  <w:latentStyles w:defLockedState="0" w:defUIPriority="99" w:defSemiHidden="0" w:defUnhideWhenUsed="0" w:defQFormat="0" w:count="376">
+  <w:latentStyles w:defLockedState="0" w:defUIPriority="99" w:defSemiHidden="0" w:defUnhideWhenUsed="0" w:defQFormat="0" w:count="375">
     <w:lsdException w:name="Normal" w:uiPriority="0" w:qFormat="1"/>
     <w:lsdException w:name="heading 1" w:uiPriority="9" w:qFormat="1"/>
     <w:lsdException w:name="heading 2" w:semiHidden="1" w:uiPriority="9" w:unhideWhenUsed="1" w:qFormat="1"/>
@@ -15956,7 +16180,6 @@
     <w:lsdException w:name="Smart Hyperlink" w:semiHidden="1" w:unhideWhenUsed="1"/>
     <w:lsdException w:name="Hashtag" w:semiHidden="1" w:unhideWhenUsed="1"/>
     <w:lsdException w:name="Unresolved Mention" w:semiHidden="1" w:unhideWhenUsed="1"/>
-    <w:lsdException w:name="Smart Link" w:semiHidden="1" w:unhideWhenUsed="1"/>
   </w:latentStyles>
   <w:style w:type="paragraph" w:default="1" w:styleId="Normal">
     <w:name w:val="Normal"/>
@@ -18709,7 +18932,7 @@
 </file>
 
 <file path=customXml/itemProps1.xml><?xml version="1.0" encoding="utf-8"?>
-<ds:datastoreItem xmlns:ds="http://schemas.openxmlformats.org/officeDocument/2006/customXml" ds:itemID="{3616F1A7-3909-425E-AE40-91CD5AADBBC0}">
+<ds:datastoreItem xmlns:ds="http://schemas.openxmlformats.org/officeDocument/2006/customXml" ds:itemID="{BDF4C54F-F103-46C4-B2DB-C75E89663A94}">
   <ds:schemaRefs>
     <ds:schemaRef ds:uri="http://schemas.openxmlformats.org/officeDocument/2006/bibliography"/>
   </ds:schemaRefs>

</xml_diff>